<commit_message>
Added a beautiful city
Fixed a minor bug (pressing on the road sometime wouldn't work)
Need to add some more strips to make it look smoother.
Need to add some more background to the strips.
</commit_message>
<xml_diff>
--- a/Unity Mobile Project.docx
+++ b/Unity Mobile Project.docx
@@ -198,18 +198,28 @@
           <w:ilvl w:val="0"/>
           <w:numId w:val="2"/>
         </w:numPr>
-      </w:pPr>
-      <w:r>
+        <w:rPr>
+          <w:color w:val="00B050"/>
+        </w:rPr>
+      </w:pPr>
+      <w:r>
+        <w:rPr>
+          <w:color w:val="00B050"/>
+        </w:rPr>
         <w:t xml:space="preserve">Create a </w:t>
       </w:r>
       <w:r>
         <w:rPr>
           <w:b/>
           <w:bCs/>
+          <w:color w:val="00B050"/>
         </w:rPr>
         <w:t>Canvas</w:t>
       </w:r>
       <w:r>
+        <w:rPr>
+          <w:color w:val="00B050"/>
+        </w:rPr>
         <w:t xml:space="preserve"> for the main menu.</w:t>
       </w:r>
     </w:p>
@@ -220,8 +230,14 @@
           <w:ilvl w:val="1"/>
           <w:numId w:val="2"/>
         </w:numPr>
-      </w:pPr>
-      <w:r>
+        <w:rPr>
+          <w:color w:val="00B050"/>
+        </w:rPr>
+      </w:pPr>
+      <w:r>
+        <w:rPr>
+          <w:color w:val="00B050"/>
+        </w:rPr>
         <w:t xml:space="preserve">Create button Start. </w:t>
       </w:r>
     </w:p>
@@ -232,8 +248,14 @@
           <w:ilvl w:val="1"/>
           <w:numId w:val="2"/>
         </w:numPr>
-      </w:pPr>
-      <w:r>
+        <w:rPr>
+          <w:color w:val="00B050"/>
+        </w:rPr>
+      </w:pPr>
+      <w:r>
+        <w:rPr>
+          <w:color w:val="00B050"/>
+        </w:rPr>
         <w:t>Create button Instructions.</w:t>
       </w:r>
     </w:p>
@@ -244,8 +266,14 @@
           <w:ilvl w:val="1"/>
           <w:numId w:val="2"/>
         </w:numPr>
-      </w:pPr>
-      <w:r>
+        <w:rPr>
+          <w:color w:val="00B050"/>
+        </w:rPr>
+      </w:pPr>
+      <w:r>
+        <w:rPr>
+          <w:color w:val="00B050"/>
+        </w:rPr>
         <w:t>Create button Settings.</w:t>
       </w:r>
     </w:p>
@@ -324,14 +352,21 @@
           <w:ilvl w:val="0"/>
           <w:numId w:val="2"/>
         </w:numPr>
-      </w:pPr>
-      <w:r>
+        <w:rPr>
+          <w:color w:val="00B050"/>
+        </w:rPr>
+      </w:pPr>
+      <w:r>
+        <w:rPr>
+          <w:color w:val="00B050"/>
+        </w:rPr>
         <w:t xml:space="preserve">Create a </w:t>
       </w:r>
       <w:r>
         <w:rPr>
           <w:b/>
           <w:bCs/>
+          <w:color w:val="00B050"/>
         </w:rPr>
         <w:t>Game Manager</w:t>
       </w:r>
@@ -339,20 +374,28 @@
         <w:rPr>
           <w:b/>
           <w:bCs/>
+          <w:color w:val="00B050"/>
         </w:rPr>
         <w:t xml:space="preserve"> </w:t>
       </w:r>
       <w:r>
+        <w:rPr>
+          <w:color w:val="00B050"/>
+        </w:rPr>
         <w:t xml:space="preserve">as </w:t>
       </w:r>
       <w:r>
         <w:rPr>
           <w:b/>
           <w:bCs/>
+          <w:color w:val="00B050"/>
         </w:rPr>
         <w:t>singleton</w:t>
       </w:r>
       <w:r>
+        <w:rPr>
+          <w:color w:val="00B050"/>
+        </w:rPr>
         <w:t>.</w:t>
       </w:r>
     </w:p>
@@ -385,8 +428,14 @@
           <w:ilvl w:val="1"/>
           <w:numId w:val="2"/>
         </w:numPr>
-      </w:pPr>
-      <w:r>
+        <w:rPr>
+          <w:color w:val="00B050"/>
+        </w:rPr>
+      </w:pPr>
+      <w:r>
+        <w:rPr>
+          <w:color w:val="00B050"/>
+        </w:rPr>
         <w:t>Truck.</w:t>
       </w:r>
     </w:p>
@@ -397,8 +446,14 @@
           <w:ilvl w:val="1"/>
           <w:numId w:val="2"/>
         </w:numPr>
-      </w:pPr>
-      <w:r>
+        <w:rPr>
+          <w:color w:val="00B050"/>
+        </w:rPr>
+      </w:pPr>
+      <w:r>
+        <w:rPr>
+          <w:color w:val="00B050"/>
+        </w:rPr>
         <w:t>Street.</w:t>
       </w:r>
     </w:p>
@@ -479,8 +534,14 @@
           <w:ilvl w:val="1"/>
           <w:numId w:val="2"/>
         </w:numPr>
-      </w:pPr>
-      <w:r>
+        <w:rPr>
+          <w:color w:val="00B050"/>
+        </w:rPr>
+      </w:pPr>
+      <w:r>
+        <w:rPr>
+          <w:color w:val="00B050"/>
+        </w:rPr>
         <w:t>Truck moving right.</w:t>
       </w:r>
     </w:p>
@@ -491,8 +552,14 @@
           <w:ilvl w:val="1"/>
           <w:numId w:val="2"/>
         </w:numPr>
-      </w:pPr>
-      <w:r>
+        <w:rPr>
+          <w:color w:val="00B050"/>
+        </w:rPr>
+      </w:pPr>
+      <w:r>
+        <w:rPr>
+          <w:color w:val="00B050"/>
+        </w:rPr>
         <w:t>Truck moving left.</w:t>
       </w:r>
     </w:p>

</xml_diff>